<commit_message>
Reorganized files and folders
</commit_message>
<xml_diff>
--- a/Zdetl Lexicon and Related Files/Zdetl Letters and Sounds.docx
+++ b/Zdetl Lexicon and Related Files/Zdetl Letters and Sounds.docx
@@ -1,6 +1,6 @@
 
 <file path=word/document.xml><?xml version="1.0" encoding="utf-8"?>
-<w:document xmlns:wpc="http://schemas.microsoft.com/office/word/2010/wordprocessingCanvas" xmlns:cx="http://schemas.microsoft.com/office/drawing/2014/chartex" xmlns:cx1="http://schemas.microsoft.com/office/drawing/2015/9/8/chartex" xmlns:cx2="http://schemas.microsoft.com/office/drawing/2015/10/21/chartex" xmlns:cx3="http://schemas.microsoft.com/office/drawing/2016/5/9/chartex" xmlns:cx4="http://schemas.microsoft.com/office/drawing/2016/5/10/chartex" xmlns:cx5="http://schemas.microsoft.com/office/drawing/2016/5/11/chartex" xmlns:cx6="http://schemas.microsoft.com/office/drawing/2016/5/12/chartex" xmlns:cx7="http://schemas.microsoft.com/office/drawing/2016/5/13/chartex" xmlns:cx8="http://schemas.microsoft.com/office/drawing/2016/5/14/chartex" xmlns:mc="http://schemas.openxmlformats.org/markup-compatibility/2006" xmlns:aink="http://schemas.microsoft.com/office/drawing/2016/ink" xmlns:am3d="http://schemas.microsoft.com/office/drawing/2017/model3d" xmlns:o="urn:schemas-microsoft-com:office:office" xmlns:r="http://schemas.openxmlformats.org/officeDocument/2006/relationships" xmlns:m="http://schemas.openxmlformats.org/officeDocument/2006/math" xmlns:v="urn:schemas-microsoft-com:vml" xmlns:wp14="http://schemas.microsoft.com/office/word/2010/wordprocessingDrawing" xmlns:wp="http://schemas.openxmlformats.org/drawingml/2006/wordprocessingDrawing" xmlns:w10="urn:schemas-microsoft-com:office:word" xmlns:w="http://schemas.openxmlformats.org/wordprocessingml/2006/main" xmlns:w14="http://schemas.microsoft.com/office/word/2010/wordml" xmlns:w15="http://schemas.microsoft.com/office/word/2012/wordml" xmlns:w16cex="http://schemas.microsoft.com/office/word/2018/wordml/cex" xmlns:w16cid="http://schemas.microsoft.com/office/word/2016/wordml/cid" xmlns:w16="http://schemas.microsoft.com/office/word/2018/wordml" xmlns:w16sdtdh="http://schemas.microsoft.com/office/word/2020/wordml/sdtdatahash" xmlns:w16se="http://schemas.microsoft.com/office/word/2015/wordml/symex" xmlns:wpg="http://schemas.microsoft.com/office/word/2010/wordprocessingGroup" xmlns:wpi="http://schemas.microsoft.com/office/word/2010/wordprocessingInk" xmlns:wne="http://schemas.microsoft.com/office/word/2006/wordml" xmlns:wps="http://schemas.microsoft.com/office/word/2010/wordprocessingShape" mc:Ignorable="w14 w15 w16se w16cid w16 w16cex w16sdtdh wp14">
+<w:document xmlns:wpc="http://schemas.microsoft.com/office/word/2010/wordprocessingCanvas" xmlns:cx="http://schemas.microsoft.com/office/drawing/2014/chartex" xmlns:cx1="http://schemas.microsoft.com/office/drawing/2015/9/8/chartex" xmlns:cx2="http://schemas.microsoft.com/office/drawing/2015/10/21/chartex" xmlns:cx3="http://schemas.microsoft.com/office/drawing/2016/5/9/chartex" xmlns:cx4="http://schemas.microsoft.com/office/drawing/2016/5/10/chartex" xmlns:cx5="http://schemas.microsoft.com/office/drawing/2016/5/11/chartex" xmlns:cx6="http://schemas.microsoft.com/office/drawing/2016/5/12/chartex" xmlns:cx7="http://schemas.microsoft.com/office/drawing/2016/5/13/chartex" xmlns:cx8="http://schemas.microsoft.com/office/drawing/2016/5/14/chartex" xmlns:mc="http://schemas.openxmlformats.org/markup-compatibility/2006" xmlns:aink="http://schemas.microsoft.com/office/drawing/2016/ink" xmlns:am3d="http://schemas.microsoft.com/office/drawing/2017/model3d" xmlns:o="urn:schemas-microsoft-com:office:office" xmlns:oel="http://schemas.microsoft.com/office/2019/extlst" xmlns:r="http://schemas.openxmlformats.org/officeDocument/2006/relationships" xmlns:m="http://schemas.openxmlformats.org/officeDocument/2006/math" xmlns:v="urn:schemas-microsoft-com:vml" xmlns:wp14="http://schemas.microsoft.com/office/word/2010/wordprocessingDrawing" xmlns:wp="http://schemas.openxmlformats.org/drawingml/2006/wordprocessingDrawing" xmlns:w10="urn:schemas-microsoft-com:office:word" xmlns:w="http://schemas.openxmlformats.org/wordprocessingml/2006/main" xmlns:w14="http://schemas.microsoft.com/office/word/2010/wordml" xmlns:w15="http://schemas.microsoft.com/office/word/2012/wordml" xmlns:w16cex="http://schemas.microsoft.com/office/word/2018/wordml/cex" xmlns:w16cid="http://schemas.microsoft.com/office/word/2016/wordml/cid" xmlns:w16="http://schemas.microsoft.com/office/word/2018/wordml" xmlns:w16sdtdh="http://schemas.microsoft.com/office/word/2020/wordml/sdtdatahash" xmlns:w16se="http://schemas.microsoft.com/office/word/2015/wordml/symex" xmlns:wpg="http://schemas.microsoft.com/office/word/2010/wordprocessingGroup" xmlns:wpi="http://schemas.microsoft.com/office/word/2010/wordprocessingInk" xmlns:wne="http://schemas.microsoft.com/office/word/2006/wordml" xmlns:wps="http://schemas.microsoft.com/office/word/2010/wordprocessingShape" mc:Ignorable="w14 w15 w16se w16cid w16 w16cex w16sdtdh wp14">
   <w:body>
     <w:tbl>
       <w:tblPr>
@@ -11,7 +11,7 @@
       <w:tblGrid>
         <w:gridCol w:w="1223"/>
         <w:gridCol w:w="1326"/>
-        <w:gridCol w:w="1461"/>
+        <w:gridCol w:w="1074"/>
       </w:tblGrid>
       <w:tr>
         <w:tc>
@@ -145,14 +145,14 @@
           <w:p>
             <w:pPr>
               <w:rPr>
-                <w:rFonts w:ascii="Cambria" w:hAnsi="Cambria"/>
-                <w:sz w:val="32"/>
-                <w:szCs w:val="32"/>
-              </w:rPr>
-            </w:pPr>
-            <w:r>
-              <w:rPr>
-                <w:rFonts w:ascii="ZhoGlyph" w:hAnsi="ZhoGlyph"/>
+                <w:rFonts w:ascii="ZhoGlyphs" w:hAnsi="ZhoGlyphs" w:cs="ZhoGlyphs"/>
+                <w:sz w:val="32"/>
+                <w:szCs w:val="32"/>
+              </w:rPr>
+            </w:pPr>
+            <w:r>
+              <w:rPr>
+                <w:rFonts w:ascii="ZhoGlyphs" w:hAnsi="ZhoGlyphs" w:cs="ZhoGlyphs"/>
                 <w:sz w:val="32"/>
                 <w:szCs w:val="32"/>
               </w:rPr>
@@ -213,14 +213,14 @@
           <w:p>
             <w:pPr>
               <w:rPr>
-                <w:rFonts w:ascii="Cambria" w:hAnsi="Cambria"/>
-                <w:sz w:val="32"/>
-                <w:szCs w:val="32"/>
-              </w:rPr>
-            </w:pPr>
-            <w:r>
-              <w:rPr>
-                <w:rFonts w:ascii="ZhoGlyph" w:hAnsi="ZhoGlyph"/>
+                <w:rFonts w:ascii="ZhoGlyphs" w:hAnsi="ZhoGlyphs" w:cs="ZhoGlyphs"/>
+                <w:sz w:val="32"/>
+                <w:szCs w:val="32"/>
+              </w:rPr>
+            </w:pPr>
+            <w:r>
+              <w:rPr>
+                <w:rFonts w:ascii="ZhoGlyphs" w:hAnsi="ZhoGlyphs" w:cs="ZhoGlyphs"/>
                 <w:sz w:val="32"/>
                 <w:szCs w:val="32"/>
               </w:rPr>
@@ -281,14 +281,14 @@
           <w:p>
             <w:pPr>
               <w:rPr>
-                <w:rFonts w:ascii="Cambria" w:hAnsi="Cambria"/>
-                <w:sz w:val="32"/>
-                <w:szCs w:val="32"/>
-              </w:rPr>
-            </w:pPr>
-            <w:r>
-              <w:rPr>
-                <w:rFonts w:ascii="ZhoGlyph" w:hAnsi="ZhoGlyph"/>
+                <w:rFonts w:ascii="ZhoGlyphs" w:hAnsi="ZhoGlyphs" w:cs="ZhoGlyphs"/>
+                <w:sz w:val="32"/>
+                <w:szCs w:val="32"/>
+              </w:rPr>
+            </w:pPr>
+            <w:r>
+              <w:rPr>
+                <w:rFonts w:ascii="ZhoGlyphs" w:hAnsi="ZhoGlyphs" w:cs="ZhoGlyphs"/>
                 <w:sz w:val="32"/>
                 <w:szCs w:val="32"/>
               </w:rPr>
@@ -349,14 +349,14 @@
           <w:p>
             <w:pPr>
               <w:rPr>
-                <w:rFonts w:ascii="Cambria" w:hAnsi="Cambria"/>
-                <w:sz w:val="32"/>
-                <w:szCs w:val="32"/>
-              </w:rPr>
-            </w:pPr>
-            <w:r>
-              <w:rPr>
-                <w:rFonts w:ascii="ZhoGlyph" w:hAnsi="ZhoGlyph"/>
+                <w:rFonts w:ascii="ZhoGlyphs" w:hAnsi="ZhoGlyphs" w:cs="ZhoGlyphs"/>
+                <w:sz w:val="32"/>
+                <w:szCs w:val="32"/>
+              </w:rPr>
+            </w:pPr>
+            <w:r>
+              <w:rPr>
+                <w:rFonts w:ascii="ZhoGlyphs" w:hAnsi="ZhoGlyphs" w:cs="ZhoGlyphs"/>
                 <w:sz w:val="32"/>
                 <w:szCs w:val="32"/>
               </w:rPr>
@@ -417,11 +417,19 @@
           <w:p>
             <w:pPr>
               <w:rPr>
-                <w:rFonts w:ascii="Cambria" w:hAnsi="Cambria"/>
-                <w:sz w:val="32"/>
-                <w:szCs w:val="32"/>
-              </w:rPr>
-            </w:pPr>
+                <w:rFonts w:ascii="ZhoGlyphs" w:hAnsi="ZhoGlyphs" w:cs="ZhoGlyphs"/>
+                <w:sz w:val="32"/>
+                <w:szCs w:val="32"/>
+              </w:rPr>
+            </w:pPr>
+            <w:r>
+              <w:rPr>
+                <w:rFonts w:ascii="ZhoGlyphs" w:hAnsi="ZhoGlyphs" w:cs="ZhoGlyphs"/>
+                <w:sz w:val="32"/>
+                <w:szCs w:val="32"/>
+              </w:rPr>
+              <w:t>c</w:t>
+            </w:r>
           </w:p>
         </w:tc>
       </w:tr>
@@ -477,14 +485,14 @@
           <w:p>
             <w:pPr>
               <w:rPr>
-                <w:rFonts w:ascii="Cambria" w:hAnsi="Cambria"/>
-                <w:sz w:val="32"/>
-                <w:szCs w:val="32"/>
-              </w:rPr>
-            </w:pPr>
-            <w:r>
-              <w:rPr>
-                <w:rFonts w:ascii="ZhoGlyph" w:hAnsi="ZhoGlyph"/>
+                <w:rFonts w:ascii="ZhoGlyphs" w:hAnsi="ZhoGlyphs" w:cs="ZhoGlyphs"/>
+                <w:sz w:val="32"/>
+                <w:szCs w:val="32"/>
+              </w:rPr>
+            </w:pPr>
+            <w:r>
+              <w:rPr>
+                <w:rFonts w:ascii="ZhoGlyphs" w:hAnsi="ZhoGlyphs" w:cs="ZhoGlyphs"/>
                 <w:sz w:val="32"/>
                 <w:szCs w:val="32"/>
               </w:rPr>
@@ -545,14 +553,14 @@
           <w:p>
             <w:pPr>
               <w:rPr>
-                <w:rFonts w:ascii="Cambria" w:hAnsi="Cambria"/>
-                <w:sz w:val="32"/>
-                <w:szCs w:val="32"/>
-              </w:rPr>
-            </w:pPr>
-            <w:r>
-              <w:rPr>
-                <w:rFonts w:ascii="ZhoGlyph" w:hAnsi="ZhoGlyph"/>
+                <w:rFonts w:ascii="ZhoGlyphs" w:hAnsi="ZhoGlyphs" w:cs="ZhoGlyphs"/>
+                <w:sz w:val="32"/>
+                <w:szCs w:val="32"/>
+              </w:rPr>
+            </w:pPr>
+            <w:r>
+              <w:rPr>
+                <w:rFonts w:ascii="ZhoGlyphs" w:hAnsi="ZhoGlyphs" w:cs="ZhoGlyphs"/>
                 <w:sz w:val="32"/>
                 <w:szCs w:val="32"/>
               </w:rPr>
@@ -613,14 +621,14 @@
           <w:p>
             <w:pPr>
               <w:rPr>
-                <w:rFonts w:ascii="Cambria" w:hAnsi="Cambria"/>
-                <w:sz w:val="32"/>
-                <w:szCs w:val="32"/>
-              </w:rPr>
-            </w:pPr>
-            <w:r>
-              <w:rPr>
-                <w:rFonts w:ascii="ZhoGlyph" w:hAnsi="ZhoGlyph"/>
+                <w:rFonts w:ascii="ZhoGlyphs" w:hAnsi="ZhoGlyphs" w:cs="ZhoGlyphs"/>
+                <w:sz w:val="32"/>
+                <w:szCs w:val="32"/>
+              </w:rPr>
+            </w:pPr>
+            <w:r>
+              <w:rPr>
+                <w:rFonts w:ascii="ZhoGlyphs" w:hAnsi="ZhoGlyphs" w:cs="ZhoGlyphs"/>
                 <w:sz w:val="32"/>
                 <w:szCs w:val="32"/>
               </w:rPr>
@@ -681,14 +689,14 @@
           <w:p>
             <w:pPr>
               <w:rPr>
-                <w:rFonts w:ascii="Cambria" w:hAnsi="Cambria"/>
-                <w:sz w:val="32"/>
-                <w:szCs w:val="32"/>
-              </w:rPr>
-            </w:pPr>
-            <w:r>
-              <w:rPr>
-                <w:rFonts w:ascii="ZhoGlyph" w:hAnsi="ZhoGlyph"/>
+                <w:rFonts w:ascii="ZhoGlyphs" w:hAnsi="ZhoGlyphs" w:cs="ZhoGlyphs"/>
+                <w:sz w:val="32"/>
+                <w:szCs w:val="32"/>
+              </w:rPr>
+            </w:pPr>
+            <w:r>
+              <w:rPr>
+                <w:rFonts w:ascii="ZhoGlyphs" w:hAnsi="ZhoGlyphs" w:cs="ZhoGlyphs"/>
                 <w:sz w:val="32"/>
                 <w:szCs w:val="32"/>
               </w:rPr>
@@ -749,14 +757,14 @@
           <w:p>
             <w:pPr>
               <w:rPr>
-                <w:rFonts w:ascii="Cambria" w:hAnsi="Cambria"/>
-                <w:sz w:val="32"/>
-                <w:szCs w:val="32"/>
-              </w:rPr>
-            </w:pPr>
-            <w:r>
-              <w:rPr>
-                <w:rFonts w:ascii="ZhoGlyph" w:hAnsi="ZhoGlyph"/>
+                <w:rFonts w:ascii="ZhoGlyphs" w:hAnsi="ZhoGlyphs" w:cs="ZhoGlyphs"/>
+                <w:sz w:val="32"/>
+                <w:szCs w:val="32"/>
+              </w:rPr>
+            </w:pPr>
+            <w:r>
+              <w:rPr>
+                <w:rFonts w:ascii="ZhoGlyphs" w:hAnsi="ZhoGlyphs" w:cs="ZhoGlyphs"/>
                 <w:sz w:val="32"/>
                 <w:szCs w:val="32"/>
               </w:rPr>
@@ -817,14 +825,14 @@
           <w:p>
             <w:pPr>
               <w:rPr>
-                <w:rFonts w:ascii="Cambria" w:hAnsi="Cambria"/>
-                <w:sz w:val="32"/>
-                <w:szCs w:val="32"/>
-              </w:rPr>
-            </w:pPr>
-            <w:r>
-              <w:rPr>
-                <w:rFonts w:ascii="ZhoGlyph" w:hAnsi="ZhoGlyph"/>
+                <w:rFonts w:ascii="ZhoGlyphs" w:hAnsi="ZhoGlyphs" w:cs="ZhoGlyphs"/>
+                <w:sz w:val="32"/>
+                <w:szCs w:val="32"/>
+              </w:rPr>
+            </w:pPr>
+            <w:r>
+              <w:rPr>
+                <w:rFonts w:ascii="ZhoGlyphs" w:hAnsi="ZhoGlyphs" w:cs="ZhoGlyphs"/>
                 <w:sz w:val="32"/>
                 <w:szCs w:val="32"/>
               </w:rPr>
@@ -885,14 +893,14 @@
           <w:p>
             <w:pPr>
               <w:rPr>
-                <w:rFonts w:ascii="Cambria" w:hAnsi="Cambria"/>
-                <w:sz w:val="32"/>
-                <w:szCs w:val="32"/>
-              </w:rPr>
-            </w:pPr>
-            <w:r>
-              <w:rPr>
-                <w:rFonts w:ascii="ZhoGlyph" w:hAnsi="ZhoGlyph"/>
+                <w:rFonts w:ascii="ZhoGlyphs" w:hAnsi="ZhoGlyphs" w:cs="ZhoGlyphs"/>
+                <w:sz w:val="32"/>
+                <w:szCs w:val="32"/>
+              </w:rPr>
+            </w:pPr>
+            <w:r>
+              <w:rPr>
+                <w:rFonts w:ascii="ZhoGlyphs" w:hAnsi="ZhoGlyphs" w:cs="ZhoGlyphs"/>
                 <w:sz w:val="32"/>
                 <w:szCs w:val="32"/>
               </w:rPr>
@@ -953,11 +961,19 @@
           <w:p>
             <w:pPr>
               <w:rPr>
-                <w:rFonts w:ascii="Cambria" w:hAnsi="Cambria"/>
-                <w:sz w:val="32"/>
-                <w:szCs w:val="32"/>
-              </w:rPr>
-            </w:pPr>
+                <w:rFonts w:ascii="ZhoGlyphs" w:hAnsi="ZhoGlyphs" w:cs="ZhoGlyphs"/>
+                <w:sz w:val="32"/>
+                <w:szCs w:val="32"/>
+              </w:rPr>
+            </w:pPr>
+            <w:r>
+              <w:rPr>
+                <w:rFonts w:ascii="ZhoGlyphs" w:hAnsi="ZhoGlyphs" w:cs="ZhoGlyphs"/>
+                <w:sz w:val="32"/>
+                <w:szCs w:val="32"/>
+              </w:rPr>
+              <w:t>j</w:t>
+            </w:r>
           </w:p>
         </w:tc>
       </w:tr>
@@ -1013,11 +1029,19 @@
           <w:p>
             <w:pPr>
               <w:rPr>
-                <w:rFonts w:ascii="Cambria" w:hAnsi="Cambria"/>
-                <w:sz w:val="32"/>
-                <w:szCs w:val="32"/>
-              </w:rPr>
-            </w:pPr>
+                <w:rFonts w:ascii="ZhoGlyphs" w:hAnsi="ZhoGlyphs" w:cs="ZhoGlyphs"/>
+                <w:sz w:val="32"/>
+                <w:szCs w:val="32"/>
+              </w:rPr>
+            </w:pPr>
+            <w:r>
+              <w:rPr>
+                <w:rFonts w:ascii="ZhoGlyphs" w:hAnsi="ZhoGlyphs" w:cs="ZhoGlyphs"/>
+                <w:sz w:val="32"/>
+                <w:szCs w:val="32"/>
+              </w:rPr>
+              <w:t>K</w:t>
+            </w:r>
           </w:p>
         </w:tc>
       </w:tr>
@@ -1073,11 +1097,19 @@
           <w:p>
             <w:pPr>
               <w:rPr>
-                <w:rFonts w:ascii="Cambria" w:hAnsi="Cambria"/>
-                <w:sz w:val="32"/>
-                <w:szCs w:val="32"/>
-              </w:rPr>
-            </w:pPr>
+                <w:rFonts w:ascii="ZhoGlyphs" w:hAnsi="ZhoGlyphs" w:cs="ZhoGlyphs"/>
+                <w:sz w:val="32"/>
+                <w:szCs w:val="32"/>
+              </w:rPr>
+            </w:pPr>
+            <w:r>
+              <w:rPr>
+                <w:rFonts w:ascii="ZhoGlyphs" w:hAnsi="ZhoGlyphs" w:cs="ZhoGlyphs"/>
+                <w:sz w:val="32"/>
+                <w:szCs w:val="32"/>
+              </w:rPr>
+              <w:t>k</w:t>
+            </w:r>
           </w:p>
         </w:tc>
       </w:tr>
@@ -1133,11 +1165,19 @@
           <w:p>
             <w:pPr>
               <w:rPr>
-                <w:rFonts w:ascii="Cambria" w:hAnsi="Cambria"/>
-                <w:sz w:val="32"/>
-                <w:szCs w:val="32"/>
-              </w:rPr>
-            </w:pPr>
+                <w:rFonts w:ascii="ZhoGlyphs" w:hAnsi="ZhoGlyphs" w:cs="ZhoGlyphs"/>
+                <w:sz w:val="32"/>
+                <w:szCs w:val="32"/>
+              </w:rPr>
+            </w:pPr>
+            <w:r>
+              <w:rPr>
+                <w:rFonts w:ascii="ZhoGlyphs" w:hAnsi="ZhoGlyphs" w:cs="ZhoGlyphs"/>
+                <w:sz w:val="32"/>
+                <w:szCs w:val="32"/>
+              </w:rPr>
+              <w:t>l</w:t>
+            </w:r>
           </w:p>
         </w:tc>
       </w:tr>
@@ -1193,14 +1233,14 @@
           <w:p>
             <w:pPr>
               <w:rPr>
-                <w:rFonts w:ascii="ZhoGlyph" w:hAnsi="ZhoGlyph"/>
-                <w:sz w:val="32"/>
-                <w:szCs w:val="32"/>
-              </w:rPr>
-            </w:pPr>
-            <w:r>
-              <w:rPr>
-                <w:rFonts w:ascii="ZhoGlyph" w:hAnsi="ZhoGlyph"/>
+                <w:rFonts w:ascii="ZhoGlyphs" w:hAnsi="ZhoGlyphs" w:cs="ZhoGlyphs"/>
+                <w:sz w:val="32"/>
+                <w:szCs w:val="32"/>
+              </w:rPr>
+            </w:pPr>
+            <w:r>
+              <w:rPr>
+                <w:rFonts w:ascii="ZhoGlyphs" w:hAnsi="ZhoGlyphs" w:cs="ZhoGlyphs"/>
                 <w:sz w:val="32"/>
                 <w:szCs w:val="32"/>
               </w:rPr>
@@ -1261,14 +1301,14 @@
           <w:p>
             <w:pPr>
               <w:rPr>
-                <w:rFonts w:ascii="Cambria" w:hAnsi="Cambria"/>
-                <w:sz w:val="32"/>
-                <w:szCs w:val="32"/>
-              </w:rPr>
-            </w:pPr>
-            <w:r>
-              <w:rPr>
-                <w:rFonts w:ascii="ZhoGlyph" w:hAnsi="ZhoGlyph"/>
+                <w:rFonts w:ascii="ZhoGlyphs" w:hAnsi="ZhoGlyphs" w:cs="ZhoGlyphs"/>
+                <w:sz w:val="32"/>
+                <w:szCs w:val="32"/>
+              </w:rPr>
+            </w:pPr>
+            <w:r>
+              <w:rPr>
+                <w:rFonts w:ascii="ZhoGlyphs" w:hAnsi="ZhoGlyphs" w:cs="ZhoGlyphs"/>
                 <w:sz w:val="32"/>
                 <w:szCs w:val="32"/>
               </w:rPr>
@@ -1329,14 +1369,14 @@
           <w:p>
             <w:pPr>
               <w:rPr>
-                <w:rFonts w:ascii="Cambria" w:hAnsi="Cambria"/>
-                <w:sz w:val="32"/>
-                <w:szCs w:val="32"/>
-              </w:rPr>
-            </w:pPr>
-            <w:r>
-              <w:rPr>
-                <w:rFonts w:ascii="ZhoGlyph" w:hAnsi="ZhoGlyph"/>
+                <w:rFonts w:ascii="ZhoGlyphs" w:hAnsi="ZhoGlyphs" w:cs="ZhoGlyphs"/>
+                <w:sz w:val="32"/>
+                <w:szCs w:val="32"/>
+              </w:rPr>
+            </w:pPr>
+            <w:r>
+              <w:rPr>
+                <w:rFonts w:ascii="ZhoGlyphs" w:hAnsi="ZhoGlyphs" w:cs="ZhoGlyphs"/>
                 <w:sz w:val="32"/>
                 <w:szCs w:val="32"/>
               </w:rPr>
@@ -1397,18 +1437,18 @@
           <w:p>
             <w:pPr>
               <w:rPr>
-                <w:rFonts w:ascii="Cambria" w:hAnsi="Cambria"/>
-                <w:sz w:val="32"/>
-                <w:szCs w:val="32"/>
-              </w:rPr>
-            </w:pPr>
-            <w:r>
-              <w:rPr>
-                <w:rFonts w:ascii="ZhoGlyph" w:hAnsi="ZhoGlyph"/>
-                <w:sz w:val="32"/>
-                <w:szCs w:val="32"/>
-              </w:rPr>
-              <w:t>NĈ</w:t>
+                <w:rFonts w:ascii="ZhoGlyphs" w:hAnsi="ZhoGlyphs" w:cs="ZhoGlyphs"/>
+                <w:sz w:val="32"/>
+                <w:szCs w:val="32"/>
+              </w:rPr>
+            </w:pPr>
+            <w:r>
+              <w:rPr>
+                <w:rFonts w:ascii="ZhoGlyphs" w:hAnsi="ZhoGlyphs" w:cs="ZhoGlyphs"/>
+                <w:sz w:val="32"/>
+                <w:szCs w:val="32"/>
+              </w:rPr>
+              <w:t>{</w:t>
             </w:r>
           </w:p>
         </w:tc>
@@ -1465,18 +1505,18 @@
           <w:p>
             <w:pPr>
               <w:rPr>
-                <w:rFonts w:ascii="Cambria" w:hAnsi="Cambria"/>
-                <w:sz w:val="32"/>
-                <w:szCs w:val="32"/>
-              </w:rPr>
-            </w:pPr>
-            <w:r>
-              <w:rPr>
-                <w:rFonts w:ascii="ZhoGlyph" w:hAnsi="ZhoGlyph"/>
-                <w:sz w:val="32"/>
-                <w:szCs w:val="32"/>
-              </w:rPr>
-              <w:t>NJ</w:t>
+                <w:rFonts w:ascii="ZhoGlyphs" w:hAnsi="ZhoGlyphs" w:cs="ZhoGlyphs"/>
+                <w:sz w:val="32"/>
+                <w:szCs w:val="32"/>
+              </w:rPr>
+            </w:pPr>
+            <w:r>
+              <w:rPr>
+                <w:rFonts w:ascii="ZhoGlyphs" w:hAnsi="ZhoGlyphs" w:cs="ZhoGlyphs"/>
+                <w:sz w:val="32"/>
+                <w:szCs w:val="32"/>
+              </w:rPr>
+              <w:t>|</w:t>
             </w:r>
           </w:p>
         </w:tc>
@@ -1533,11 +1573,19 @@
           <w:p>
             <w:pPr>
               <w:rPr>
-                <w:rFonts w:ascii="Cambria" w:hAnsi="Cambria"/>
-                <w:sz w:val="32"/>
-                <w:szCs w:val="32"/>
-              </w:rPr>
-            </w:pPr>
+                <w:rFonts w:ascii="ZhoGlyphs" w:hAnsi="ZhoGlyphs" w:cs="ZhoGlyphs"/>
+                <w:sz w:val="32"/>
+                <w:szCs w:val="32"/>
+              </w:rPr>
+            </w:pPr>
+            <w:r>
+              <w:rPr>
+                <w:rFonts w:ascii="ZhoGlyphs" w:hAnsi="ZhoGlyphs" w:cs="ZhoGlyphs"/>
+                <w:sz w:val="32"/>
+                <w:szCs w:val="32"/>
+              </w:rPr>
+              <w:t>}</w:t>
+            </w:r>
           </w:p>
         </w:tc>
       </w:tr>
@@ -1576,6 +1624,7 @@
                 <w:szCs w:val="20"/>
               </w:rPr>
             </w:pPr>
+            <w:proofErr w:type="gramStart"/>
             <w:r>
               <w:rPr>
                 <w:rFonts w:ascii="Cambria" w:hAnsi="Cambria"/>
@@ -1584,20 +1633,29 @@
               </w:rPr>
               <w:t>cant</w:t>
             </w:r>
-          </w:p>
-        </w:tc>
-        <w:tc>
-          <w:tcPr>
-            <w:tcW w:w="1074" w:type="dxa"/>
-          </w:tcPr>
-          <w:p>
-            <w:pPr>
-              <w:rPr>
-                <w:rFonts w:ascii="Cambria" w:hAnsi="Cambria"/>
-                <w:sz w:val="32"/>
-                <w:szCs w:val="32"/>
-              </w:rPr>
-            </w:pPr>
+            <w:proofErr w:type="gramEnd"/>
+          </w:p>
+        </w:tc>
+        <w:tc>
+          <w:tcPr>
+            <w:tcW w:w="1074" w:type="dxa"/>
+          </w:tcPr>
+          <w:p>
+            <w:pPr>
+              <w:rPr>
+                <w:rFonts w:ascii="ZhoGlyphs" w:hAnsi="ZhoGlyphs" w:cs="ZhoGlyphs"/>
+                <w:sz w:val="32"/>
+                <w:szCs w:val="32"/>
+              </w:rPr>
+            </w:pPr>
+            <w:r>
+              <w:rPr>
+                <w:rFonts w:ascii="ZhoGlyphs" w:hAnsi="ZhoGlyphs" w:cs="ZhoGlyphs"/>
+                <w:sz w:val="32"/>
+                <w:szCs w:val="32"/>
+              </w:rPr>
+              <w:t>]</w:t>
+            </w:r>
           </w:p>
         </w:tc>
       </w:tr>
@@ -1653,11 +1711,19 @@
           <w:p>
             <w:pPr>
               <w:rPr>
-                <w:rFonts w:ascii="Cambria" w:hAnsi="Cambria"/>
-                <w:sz w:val="32"/>
-                <w:szCs w:val="32"/>
-              </w:rPr>
-            </w:pPr>
+                <w:rFonts w:ascii="ZhoGlyphs" w:hAnsi="ZhoGlyphs" w:cs="ZhoGlyphs"/>
+                <w:sz w:val="32"/>
+                <w:szCs w:val="32"/>
+              </w:rPr>
+            </w:pPr>
+            <w:r>
+              <w:rPr>
+                <w:rFonts w:ascii="ZhoGlyphs" w:hAnsi="ZhoGlyphs" w:cs="ZhoGlyphs"/>
+                <w:sz w:val="32"/>
+                <w:szCs w:val="32"/>
+              </w:rPr>
+              <w:t>[</w:t>
+            </w:r>
           </w:p>
         </w:tc>
       </w:tr>
@@ -1713,11 +1779,19 @@
           <w:p>
             <w:pPr>
               <w:rPr>
-                <w:rFonts w:ascii="Cambria" w:hAnsi="Cambria"/>
-                <w:sz w:val="32"/>
-                <w:szCs w:val="32"/>
-              </w:rPr>
-            </w:pPr>
+                <w:rFonts w:ascii="ZhoGlyphs" w:hAnsi="ZhoGlyphs" w:cs="ZhoGlyphs"/>
+                <w:sz w:val="32"/>
+                <w:szCs w:val="32"/>
+              </w:rPr>
+            </w:pPr>
+            <w:r>
+              <w:rPr>
+                <w:rFonts w:ascii="ZhoGlyphs" w:hAnsi="ZhoGlyphs" w:cs="ZhoGlyphs"/>
+                <w:sz w:val="32"/>
+                <w:szCs w:val="32"/>
+              </w:rPr>
+              <w:t>U</w:t>
+            </w:r>
           </w:p>
         </w:tc>
       </w:tr>
@@ -1762,22 +1836,42 @@
                 <w:sz w:val="20"/>
                 <w:szCs w:val="20"/>
               </w:rPr>
-              <w:t>N + zh</w:t>
-            </w:r>
-          </w:p>
-        </w:tc>
-        <w:tc>
-          <w:tcPr>
-            <w:tcW w:w="1074" w:type="dxa"/>
-          </w:tcPr>
-          <w:p>
-            <w:pPr>
-              <w:rPr>
-                <w:rFonts w:ascii="Cambria" w:hAnsi="Cambria"/>
-                <w:sz w:val="32"/>
-                <w:szCs w:val="32"/>
-              </w:rPr>
-            </w:pPr>
+              <w:t xml:space="preserve">N + </w:t>
+            </w:r>
+            <w:proofErr w:type="spellStart"/>
+            <w:r>
+              <w:rPr>
+                <w:rFonts w:ascii="Cambria" w:hAnsi="Cambria"/>
+                <w:sz w:val="20"/>
+                <w:szCs w:val="20"/>
+              </w:rPr>
+              <w:t>zh</w:t>
+            </w:r>
+            <w:proofErr w:type="spellEnd"/>
+          </w:p>
+        </w:tc>
+        <w:tc>
+          <w:tcPr>
+            <w:tcW w:w="1074" w:type="dxa"/>
+          </w:tcPr>
+          <w:p>
+            <w:pPr>
+              <w:rPr>
+                <w:rFonts w:ascii="ZhoGlyphs" w:hAnsi="ZhoGlyphs" w:cs="ZhoGlyphs"/>
+                <w:sz w:val="32"/>
+                <w:szCs w:val="32"/>
+              </w:rPr>
+            </w:pPr>
+            <w:proofErr w:type="spellStart"/>
+            <w:r>
+              <w:rPr>
+                <w:rFonts w:ascii="ZhoGlyphs" w:hAnsi="ZhoGlyphs" w:cs="ZhoGlyphs"/>
+                <w:sz w:val="32"/>
+                <w:szCs w:val="32"/>
+              </w:rPr>
+              <w:t>i</w:t>
+            </w:r>
+            <w:proofErr w:type="spellEnd"/>
           </w:p>
         </w:tc>
       </w:tr>
@@ -1833,14 +1927,14 @@
           <w:p>
             <w:pPr>
               <w:rPr>
-                <w:rFonts w:ascii="Cambria" w:hAnsi="Cambria"/>
-                <w:sz w:val="32"/>
-                <w:szCs w:val="32"/>
-              </w:rPr>
-            </w:pPr>
-            <w:r>
-              <w:rPr>
-                <w:rFonts w:ascii="ZhoGlyph" w:hAnsi="ZhoGlyph"/>
+                <w:rFonts w:ascii="ZhoGlyphs" w:hAnsi="ZhoGlyphs" w:cs="ZhoGlyphs"/>
+                <w:sz w:val="32"/>
+                <w:szCs w:val="32"/>
+              </w:rPr>
+            </w:pPr>
+            <w:r>
+              <w:rPr>
+                <w:rFonts w:ascii="ZhoGlyphs" w:hAnsi="ZhoGlyphs" w:cs="ZhoGlyphs"/>
                 <w:sz w:val="32"/>
                 <w:szCs w:val="32"/>
               </w:rPr>
@@ -1901,18 +1995,18 @@
           <w:p>
             <w:pPr>
               <w:rPr>
-                <w:rFonts w:ascii="Cambria" w:hAnsi="Cambria"/>
-                <w:sz w:val="32"/>
-                <w:szCs w:val="32"/>
-              </w:rPr>
-            </w:pPr>
-            <w:r>
-              <w:rPr>
-                <w:rFonts w:ascii="ZhoGlyph" w:hAnsi="ZhoGlyph"/>
-                <w:sz w:val="32"/>
-                <w:szCs w:val="32"/>
-              </w:rPr>
-              <w:t>Ṗ</w:t>
+                <w:rFonts w:ascii="ZhoGlyphs" w:hAnsi="ZhoGlyphs" w:cs="ZhoGlyphs"/>
+                <w:sz w:val="32"/>
+                <w:szCs w:val="32"/>
+              </w:rPr>
+            </w:pPr>
+            <w:r>
+              <w:rPr>
+                <w:rFonts w:ascii="ZhoGlyphs" w:hAnsi="ZhoGlyphs" w:cs="ZhoGlyphs"/>
+                <w:sz w:val="32"/>
+                <w:szCs w:val="32"/>
+              </w:rPr>
+              <w:t>p</w:t>
             </w:r>
           </w:p>
         </w:tc>
@@ -1969,18 +2063,18 @@
           <w:p>
             <w:pPr>
               <w:rPr>
-                <w:rFonts w:ascii="Cambria" w:hAnsi="Cambria"/>
-                <w:sz w:val="32"/>
-                <w:szCs w:val="32"/>
-              </w:rPr>
-            </w:pPr>
-            <w:r>
-              <w:rPr>
-                <w:rFonts w:ascii="ZhoGlyph" w:hAnsi="ZhoGlyph"/>
-                <w:sz w:val="32"/>
-                <w:szCs w:val="32"/>
-              </w:rPr>
-              <w:t>Ṕ</w:t>
+                <w:rFonts w:ascii="ZhoGlyphs" w:hAnsi="ZhoGlyphs" w:cs="ZhoGlyphs"/>
+                <w:sz w:val="32"/>
+                <w:szCs w:val="32"/>
+              </w:rPr>
+            </w:pPr>
+            <w:r>
+              <w:rPr>
+                <w:rFonts w:ascii="ZhoGlyphs" w:hAnsi="ZhoGlyphs" w:cs="ZhoGlyphs"/>
+                <w:sz w:val="32"/>
+                <w:szCs w:val="32"/>
+              </w:rPr>
+              <w:t>o</w:t>
             </w:r>
           </w:p>
         </w:tc>
@@ -2020,6 +2114,7 @@
                 <w:szCs w:val="20"/>
               </w:rPr>
             </w:pPr>
+            <w:proofErr w:type="spellStart"/>
             <w:r>
               <w:rPr>
                 <w:rFonts w:ascii="Cambria" w:hAnsi="Cambria"/>
@@ -2028,20 +2123,29 @@
               </w:rPr>
               <w:t>qatar</w:t>
             </w:r>
-          </w:p>
-        </w:tc>
-        <w:tc>
-          <w:tcPr>
-            <w:tcW w:w="1074" w:type="dxa"/>
-          </w:tcPr>
-          <w:p>
-            <w:pPr>
-              <w:rPr>
-                <w:rFonts w:ascii="Cambria" w:hAnsi="Cambria"/>
-                <w:sz w:val="32"/>
-                <w:szCs w:val="32"/>
-              </w:rPr>
-            </w:pPr>
+            <w:proofErr w:type="spellEnd"/>
+          </w:p>
+        </w:tc>
+        <w:tc>
+          <w:tcPr>
+            <w:tcW w:w="1074" w:type="dxa"/>
+          </w:tcPr>
+          <w:p>
+            <w:pPr>
+              <w:rPr>
+                <w:rFonts w:ascii="ZhoGlyphs" w:hAnsi="ZhoGlyphs" w:cs="ZhoGlyphs"/>
+                <w:sz w:val="32"/>
+                <w:szCs w:val="32"/>
+              </w:rPr>
+            </w:pPr>
+            <w:r>
+              <w:rPr>
+                <w:rFonts w:ascii="ZhoGlyphs" w:hAnsi="ZhoGlyphs" w:cs="ZhoGlyphs"/>
+                <w:sz w:val="32"/>
+                <w:szCs w:val="32"/>
+              </w:rPr>
+              <w:t>Q</w:t>
+            </w:r>
           </w:p>
         </w:tc>
       </w:tr>
@@ -2097,11 +2201,19 @@
           <w:p>
             <w:pPr>
               <w:rPr>
-                <w:rFonts w:ascii="Cambria" w:hAnsi="Cambria"/>
-                <w:sz w:val="32"/>
-                <w:szCs w:val="32"/>
-              </w:rPr>
-            </w:pPr>
+                <w:rFonts w:ascii="ZhoGlyphs" w:hAnsi="ZhoGlyphs" w:cs="ZhoGlyphs"/>
+                <w:sz w:val="32"/>
+                <w:szCs w:val="32"/>
+              </w:rPr>
+            </w:pPr>
+            <w:r>
+              <w:rPr>
+                <w:rFonts w:ascii="ZhoGlyphs" w:hAnsi="ZhoGlyphs" w:cs="ZhoGlyphs"/>
+                <w:sz w:val="32"/>
+                <w:szCs w:val="32"/>
+              </w:rPr>
+              <w:t>W</w:t>
+            </w:r>
           </w:p>
         </w:tc>
       </w:tr>
@@ -2157,11 +2269,19 @@
           <w:p>
             <w:pPr>
               <w:rPr>
-                <w:rFonts w:ascii="Cambria" w:hAnsi="Cambria"/>
-                <w:sz w:val="32"/>
-                <w:szCs w:val="32"/>
-              </w:rPr>
-            </w:pPr>
+                <w:rFonts w:ascii="ZhoGlyphs" w:hAnsi="ZhoGlyphs" w:cs="ZhoGlyphs"/>
+                <w:sz w:val="32"/>
+                <w:szCs w:val="32"/>
+              </w:rPr>
+            </w:pPr>
+            <w:r>
+              <w:rPr>
+                <w:rFonts w:ascii="ZhoGlyphs" w:hAnsi="ZhoGlyphs" w:cs="ZhoGlyphs"/>
+                <w:sz w:val="32"/>
+                <w:szCs w:val="32"/>
+              </w:rPr>
+              <w:t>q</w:t>
+            </w:r>
           </w:p>
         </w:tc>
       </w:tr>
@@ -2217,14 +2337,14 @@
           <w:p>
             <w:pPr>
               <w:rPr>
-                <w:rFonts w:ascii="Cambria" w:hAnsi="Cambria"/>
-                <w:sz w:val="32"/>
-                <w:szCs w:val="32"/>
-              </w:rPr>
-            </w:pPr>
-            <w:r>
-              <w:rPr>
-                <w:rFonts w:ascii="ZhoGlyph" w:hAnsi="ZhoGlyph"/>
+                <w:rFonts w:ascii="ZhoGlyphs" w:hAnsi="ZhoGlyphs" w:cs="ZhoGlyphs"/>
+                <w:sz w:val="32"/>
+                <w:szCs w:val="32"/>
+              </w:rPr>
+            </w:pPr>
+            <w:r>
+              <w:rPr>
+                <w:rFonts w:ascii="ZhoGlyphs" w:hAnsi="ZhoGlyphs" w:cs="ZhoGlyphs"/>
                 <w:sz w:val="32"/>
                 <w:szCs w:val="32"/>
               </w:rPr>
@@ -2252,74 +2372,6 @@
                 <w:sz w:val="32"/>
                 <w:szCs w:val="32"/>
               </w:rPr>
-              <w:t>S</w:t>
-            </w:r>
-          </w:p>
-        </w:tc>
-        <w:tc>
-          <w:tcPr>
-            <w:tcW w:w="1326" w:type="dxa"/>
-          </w:tcPr>
-          <w:p>
-            <w:pPr>
-              <w:rPr>
-                <w:rFonts w:ascii="Cambria" w:hAnsi="Cambria"/>
-                <w:sz w:val="20"/>
-                <w:szCs w:val="20"/>
-              </w:rPr>
-            </w:pPr>
-            <w:r>
-              <w:rPr>
-                <w:rFonts w:ascii="Cambria" w:hAnsi="Cambria"/>
-                <w:sz w:val="20"/>
-                <w:szCs w:val="20"/>
-              </w:rPr>
-              <w:t>Sit</w:t>
-            </w:r>
-          </w:p>
-        </w:tc>
-        <w:tc>
-          <w:tcPr>
-            <w:tcW w:w="1074" w:type="dxa"/>
-          </w:tcPr>
-          <w:p>
-            <w:pPr>
-              <w:rPr>
-                <w:rFonts w:ascii="Cambria" w:hAnsi="Cambria"/>
-                <w:sz w:val="32"/>
-                <w:szCs w:val="32"/>
-              </w:rPr>
-            </w:pPr>
-            <w:r>
-              <w:rPr>
-                <w:rFonts w:ascii="ZhoGlyph" w:hAnsi="ZhoGlyph"/>
-                <w:sz w:val="32"/>
-                <w:szCs w:val="32"/>
-              </w:rPr>
-              <w:t>S</w:t>
-            </w:r>
-          </w:p>
-        </w:tc>
-      </w:tr>
-      <w:tr>
-        <w:tc>
-          <w:tcPr>
-            <w:tcW w:w="1223" w:type="dxa"/>
-          </w:tcPr>
-          <w:p>
-            <w:pPr>
-              <w:rPr>
-                <w:rFonts w:ascii="Cambria" w:hAnsi="Cambria"/>
-                <w:sz w:val="32"/>
-                <w:szCs w:val="32"/>
-              </w:rPr>
-            </w:pPr>
-            <w:r>
-              <w:rPr>
-                <w:rFonts w:ascii="Cambria" w:hAnsi="Cambria"/>
-                <w:sz w:val="32"/>
-                <w:szCs w:val="32"/>
-              </w:rPr>
               <w:t>SH</w:t>
             </w:r>
           </w:p>
@@ -2353,18 +2405,18 @@
           <w:p>
             <w:pPr>
               <w:rPr>
-                <w:rFonts w:ascii="Cambria" w:hAnsi="Cambria"/>
-                <w:sz w:val="32"/>
-                <w:szCs w:val="32"/>
-              </w:rPr>
-            </w:pPr>
-            <w:r>
-              <w:rPr>
-                <w:rFonts w:ascii="ZhoGlyph" w:hAnsi="ZhoGlyph"/>
-                <w:sz w:val="32"/>
-                <w:szCs w:val="32"/>
-              </w:rPr>
-              <w:t>Ś</w:t>
+                <w:rFonts w:ascii="ZhoGlyphs" w:hAnsi="ZhoGlyphs" w:cs="ZhoGlyphs"/>
+                <w:sz w:val="32"/>
+                <w:szCs w:val="32"/>
+              </w:rPr>
+            </w:pPr>
+            <w:r>
+              <w:rPr>
+                <w:rFonts w:ascii="ZhoGlyphs" w:hAnsi="ZhoGlyphs" w:cs="ZhoGlyphs"/>
+                <w:sz w:val="32"/>
+                <w:szCs w:val="32"/>
+              </w:rPr>
+              <w:t>s</w:t>
             </w:r>
           </w:p>
         </w:tc>
@@ -2421,11 +2473,19 @@
           <w:p>
             <w:pPr>
               <w:rPr>
-                <w:rFonts w:ascii="Cambria" w:hAnsi="Cambria"/>
-                <w:sz w:val="32"/>
-                <w:szCs w:val="32"/>
-              </w:rPr>
-            </w:pPr>
+                <w:rFonts w:ascii="ZhoGlyphs" w:hAnsi="ZhoGlyphs" w:cs="ZhoGlyphs"/>
+                <w:sz w:val="32"/>
+                <w:szCs w:val="32"/>
+              </w:rPr>
+            </w:pPr>
+            <w:r>
+              <w:rPr>
+                <w:rFonts w:ascii="ZhoGlyphs" w:hAnsi="ZhoGlyphs" w:cs="ZhoGlyphs"/>
+                <w:sz w:val="32"/>
+                <w:szCs w:val="32"/>
+              </w:rPr>
+              <w:t>h</w:t>
+            </w:r>
           </w:p>
         </w:tc>
       </w:tr>
@@ -2481,11 +2541,19 @@
           <w:p>
             <w:pPr>
               <w:rPr>
-                <w:rFonts w:ascii="Cambria" w:hAnsi="Cambria"/>
-                <w:sz w:val="32"/>
-                <w:szCs w:val="32"/>
-              </w:rPr>
-            </w:pPr>
+                <w:rFonts w:ascii="ZhoGlyphs" w:hAnsi="ZhoGlyphs" w:cs="ZhoGlyphs"/>
+                <w:sz w:val="32"/>
+                <w:szCs w:val="32"/>
+              </w:rPr>
+            </w:pPr>
+            <w:r>
+              <w:rPr>
+                <w:rFonts w:ascii="ZhoGlyphs" w:hAnsi="ZhoGlyphs" w:cs="ZhoGlyphs"/>
+                <w:sz w:val="32"/>
+                <w:szCs w:val="32"/>
+              </w:rPr>
+              <w:t>H</w:t>
+            </w:r>
           </w:p>
         </w:tc>
       </w:tr>
@@ -2541,14 +2609,14 @@
           <w:p>
             <w:pPr>
               <w:rPr>
-                <w:rFonts w:ascii="Cambria" w:hAnsi="Cambria"/>
-                <w:sz w:val="32"/>
-                <w:szCs w:val="32"/>
-              </w:rPr>
-            </w:pPr>
-            <w:r>
-              <w:rPr>
-                <w:rFonts w:ascii="ZhoGlyph" w:hAnsi="ZhoGlyph"/>
+                <w:rFonts w:ascii="ZhoGlyphs" w:hAnsi="ZhoGlyphs" w:cs="ZhoGlyphs"/>
+                <w:sz w:val="32"/>
+                <w:szCs w:val="32"/>
+              </w:rPr>
+            </w:pPr>
+            <w:r>
+              <w:rPr>
+                <w:rFonts w:ascii="ZhoGlyphs" w:hAnsi="ZhoGlyphs" w:cs="ZhoGlyphs"/>
                 <w:sz w:val="32"/>
                 <w:szCs w:val="32"/>
               </w:rPr>
@@ -2609,14 +2677,14 @@
           <w:p>
             <w:pPr>
               <w:rPr>
-                <w:rFonts w:ascii="Cambria" w:hAnsi="Cambria"/>
-                <w:sz w:val="32"/>
-                <w:szCs w:val="32"/>
-              </w:rPr>
-            </w:pPr>
-            <w:r>
-              <w:rPr>
-                <w:rFonts w:ascii="ZhoGlyph" w:hAnsi="ZhoGlyph"/>
+                <w:rFonts w:ascii="ZhoGlyphs" w:hAnsi="ZhoGlyphs" w:cs="ZhoGlyphs"/>
+                <w:sz w:val="32"/>
+                <w:szCs w:val="32"/>
+              </w:rPr>
+            </w:pPr>
+            <w:r>
+              <w:rPr>
+                <w:rFonts w:ascii="ZhoGlyphs" w:hAnsi="ZhoGlyphs" w:cs="ZhoGlyphs"/>
                 <w:sz w:val="32"/>
                 <w:szCs w:val="32"/>
               </w:rPr>
@@ -2677,18 +2745,18 @@
           <w:p>
             <w:pPr>
               <w:rPr>
-                <w:rFonts w:ascii="Cambria" w:hAnsi="Cambria"/>
-                <w:sz w:val="32"/>
-                <w:szCs w:val="32"/>
-              </w:rPr>
-            </w:pPr>
-            <w:r>
-              <w:rPr>
-                <w:rFonts w:ascii="ZhoGlyph" w:hAnsi="ZhoGlyph"/>
-                <w:sz w:val="32"/>
-                <w:szCs w:val="32"/>
-              </w:rPr>
-              <w:t>Ṭ</w:t>
+                <w:rFonts w:ascii="ZhoGlyphs" w:hAnsi="ZhoGlyphs" w:cs="ZhoGlyphs"/>
+                <w:sz w:val="32"/>
+                <w:szCs w:val="32"/>
+              </w:rPr>
+            </w:pPr>
+            <w:r>
+              <w:rPr>
+                <w:rFonts w:ascii="ZhoGlyphs" w:hAnsi="ZhoGlyphs" w:cs="ZhoGlyphs"/>
+                <w:sz w:val="32"/>
+                <w:szCs w:val="32"/>
+              </w:rPr>
+              <w:t>y</w:t>
             </w:r>
           </w:p>
         </w:tc>
@@ -2745,18 +2813,18 @@
           <w:p>
             <w:pPr>
               <w:rPr>
-                <w:rFonts w:ascii="Cambria" w:hAnsi="Cambria"/>
-                <w:sz w:val="32"/>
-                <w:szCs w:val="32"/>
-              </w:rPr>
-            </w:pPr>
-            <w:r>
-              <w:rPr>
-                <w:rFonts w:ascii="ZhoGlyph" w:hAnsi="ZhoGlyph"/>
-                <w:sz w:val="32"/>
-                <w:szCs w:val="32"/>
-              </w:rPr>
-              <w:t>Ṯ</w:t>
+                <w:rFonts w:ascii="ZhoGlyphs" w:hAnsi="ZhoGlyphs" w:cs="ZhoGlyphs"/>
+                <w:sz w:val="32"/>
+                <w:szCs w:val="32"/>
+              </w:rPr>
+            </w:pPr>
+            <w:r>
+              <w:rPr>
+                <w:rFonts w:ascii="ZhoGlyphs" w:hAnsi="ZhoGlyphs" w:cs="ZhoGlyphs"/>
+                <w:sz w:val="32"/>
+                <w:szCs w:val="32"/>
+              </w:rPr>
+              <w:t>u</w:t>
             </w:r>
           </w:p>
         </w:tc>
@@ -2813,14 +2881,14 @@
           <w:p>
             <w:pPr>
               <w:rPr>
-                <w:rFonts w:ascii="Cambria" w:hAnsi="Cambria"/>
-                <w:sz w:val="32"/>
-                <w:szCs w:val="32"/>
-              </w:rPr>
-            </w:pPr>
-            <w:r>
-              <w:rPr>
-                <w:rFonts w:ascii="ZhoGlyph" w:hAnsi="ZhoGlyph"/>
+                <w:rFonts w:ascii="ZhoGlyphs" w:hAnsi="ZhoGlyphs" w:cs="ZhoGlyphs"/>
+                <w:sz w:val="32"/>
+                <w:szCs w:val="32"/>
+              </w:rPr>
+            </w:pPr>
+            <w:r>
+              <w:rPr>
+                <w:rFonts w:ascii="ZhoGlyphs" w:hAnsi="ZhoGlyphs" w:cs="ZhoGlyphs"/>
                 <w:sz w:val="32"/>
                 <w:szCs w:val="32"/>
               </w:rPr>
@@ -2864,6 +2932,7 @@
                 <w:szCs w:val="20"/>
               </w:rPr>
             </w:pPr>
+            <w:proofErr w:type="spellStart"/>
             <w:r>
               <w:rPr>
                 <w:rFonts w:ascii="Cambria" w:hAnsi="Cambria"/>
@@ -2872,27 +2941,28 @@
               </w:rPr>
               <w:t>Vland</w:t>
             </w:r>
-          </w:p>
-        </w:tc>
-        <w:tc>
-          <w:tcPr>
-            <w:tcW w:w="1074" w:type="dxa"/>
-          </w:tcPr>
-          <w:p>
-            <w:pPr>
-              <w:rPr>
-                <w:rFonts w:ascii="Cambria" w:hAnsi="Cambria"/>
-                <w:sz w:val="32"/>
-                <w:szCs w:val="32"/>
-              </w:rPr>
-            </w:pPr>
-            <w:r>
-              <w:rPr>
-                <w:rFonts w:ascii="ZhoGlyph" w:hAnsi="ZhoGlyph"/>
-                <w:sz w:val="32"/>
-                <w:szCs w:val="32"/>
-              </w:rPr>
-              <w:t>Ṿ</w:t>
+            <w:proofErr w:type="spellEnd"/>
+          </w:p>
+        </w:tc>
+        <w:tc>
+          <w:tcPr>
+            <w:tcW w:w="1074" w:type="dxa"/>
+          </w:tcPr>
+          <w:p>
+            <w:pPr>
+              <w:rPr>
+                <w:rFonts w:ascii="ZhoGlyphs" w:hAnsi="ZhoGlyphs" w:cs="ZhoGlyphs"/>
+                <w:sz w:val="32"/>
+                <w:szCs w:val="32"/>
+              </w:rPr>
+            </w:pPr>
+            <w:r>
+              <w:rPr>
+                <w:rFonts w:ascii="ZhoGlyphs" w:hAnsi="ZhoGlyphs" w:cs="ZhoGlyphs"/>
+                <w:sz w:val="32"/>
+                <w:szCs w:val="32"/>
+              </w:rPr>
+              <w:t>v</w:t>
             </w:r>
           </w:p>
         </w:tc>
@@ -2949,18 +3019,18 @@
           <w:p>
             <w:pPr>
               <w:rPr>
-                <w:rFonts w:ascii="Cambria" w:hAnsi="Cambria"/>
-                <w:sz w:val="32"/>
-                <w:szCs w:val="32"/>
-              </w:rPr>
-            </w:pPr>
-            <w:r>
-              <w:rPr>
-                <w:rFonts w:ascii="ZhoGlyph" w:hAnsi="ZhoGlyph"/>
-                <w:sz w:val="32"/>
-                <w:szCs w:val="32"/>
-              </w:rPr>
-              <w:t>Ṽ</w:t>
+                <w:rFonts w:ascii="ZhoGlyphs" w:hAnsi="ZhoGlyphs" w:cs="ZhoGlyphs"/>
+                <w:sz w:val="32"/>
+                <w:szCs w:val="32"/>
+              </w:rPr>
+            </w:pPr>
+            <w:r>
+              <w:rPr>
+                <w:rFonts w:ascii="ZhoGlyphs" w:hAnsi="ZhoGlyphs" w:cs="ZhoGlyphs"/>
+                <w:sz w:val="32"/>
+                <w:szCs w:val="32"/>
+              </w:rPr>
+              <w:t>m</w:t>
             </w:r>
           </w:p>
         </w:tc>
@@ -3000,6 +3070,7 @@
                 <w:szCs w:val="20"/>
               </w:rPr>
             </w:pPr>
+            <w:proofErr w:type="spellStart"/>
             <w:r>
               <w:rPr>
                 <w:rFonts w:ascii="Cambria" w:hAnsi="Cambria"/>
@@ -3008,23 +3079,24 @@
               </w:rPr>
               <w:t>Yo</w:t>
             </w:r>
-          </w:p>
-        </w:tc>
-        <w:tc>
-          <w:tcPr>
-            <w:tcW w:w="1074" w:type="dxa"/>
-          </w:tcPr>
-          <w:p>
-            <w:pPr>
-              <w:rPr>
-                <w:rFonts w:ascii="Cambria" w:hAnsi="Cambria"/>
-                <w:sz w:val="32"/>
-                <w:szCs w:val="32"/>
-              </w:rPr>
-            </w:pPr>
-            <w:r>
-              <w:rPr>
-                <w:rFonts w:ascii="ZhoGlyph" w:hAnsi="ZhoGlyph"/>
+            <w:proofErr w:type="spellEnd"/>
+          </w:p>
+        </w:tc>
+        <w:tc>
+          <w:tcPr>
+            <w:tcW w:w="1074" w:type="dxa"/>
+          </w:tcPr>
+          <w:p>
+            <w:pPr>
+              <w:rPr>
+                <w:rFonts w:ascii="ZhoGlyphs" w:hAnsi="ZhoGlyphs" w:cs="ZhoGlyphs"/>
+                <w:sz w:val="32"/>
+                <w:szCs w:val="32"/>
+              </w:rPr>
+            </w:pPr>
+            <w:r>
+              <w:rPr>
+                <w:rFonts w:ascii="ZhoGlyphs" w:hAnsi="ZhoGlyphs" w:cs="ZhoGlyphs"/>
                 <w:sz w:val="32"/>
                 <w:szCs w:val="32"/>
               </w:rPr>
@@ -3085,14 +3157,14 @@
           <w:p>
             <w:pPr>
               <w:rPr>
-                <w:rFonts w:ascii="Cambria" w:hAnsi="Cambria"/>
-                <w:sz w:val="32"/>
-                <w:szCs w:val="32"/>
-              </w:rPr>
-            </w:pPr>
-            <w:r>
-              <w:rPr>
-                <w:rFonts w:ascii="ZhoGlyph" w:hAnsi="ZhoGlyph"/>
+                <w:rFonts w:ascii="ZhoGlyphs" w:hAnsi="ZhoGlyphs" w:cs="ZhoGlyphs"/>
+                <w:sz w:val="32"/>
+                <w:szCs w:val="32"/>
+              </w:rPr>
+            </w:pPr>
+            <w:r>
+              <w:rPr>
+                <w:rFonts w:ascii="ZhoGlyphs" w:hAnsi="ZhoGlyphs" w:cs="ZhoGlyphs"/>
                 <w:sz w:val="32"/>
                 <w:szCs w:val="32"/>
               </w:rPr>
@@ -3153,18 +3225,18 @@
           <w:p>
             <w:pPr>
               <w:rPr>
-                <w:rFonts w:ascii="Cambria" w:hAnsi="Cambria"/>
-                <w:sz w:val="32"/>
-                <w:szCs w:val="32"/>
-              </w:rPr>
-            </w:pPr>
-            <w:r>
-              <w:rPr>
-                <w:rFonts w:ascii="ZhoGlyph" w:hAnsi="ZhoGlyph"/>
-                <w:sz w:val="32"/>
-                <w:szCs w:val="32"/>
-              </w:rPr>
-              <w:t>Ż</w:t>
+                <w:rFonts w:ascii="ZhoGlyphs" w:hAnsi="ZhoGlyphs" w:cs="ZhoGlyphs"/>
+                <w:sz w:val="32"/>
+                <w:szCs w:val="32"/>
+              </w:rPr>
+            </w:pPr>
+            <w:r>
+              <w:rPr>
+                <w:rFonts w:ascii="ZhoGlyphs" w:hAnsi="ZhoGlyphs" w:cs="ZhoGlyphs"/>
+                <w:sz w:val="32"/>
+                <w:szCs w:val="32"/>
+              </w:rPr>
+              <w:t>z</w:t>
             </w:r>
           </w:p>
         </w:tc>
@@ -3221,18 +3293,18 @@
           <w:p>
             <w:pPr>
               <w:rPr>
-                <w:rFonts w:ascii="Cambria" w:hAnsi="Cambria"/>
-                <w:sz w:val="32"/>
-                <w:szCs w:val="32"/>
-              </w:rPr>
-            </w:pPr>
-            <w:r>
-              <w:rPr>
-                <w:rFonts w:ascii="ZhoGlyph" w:hAnsi="ZhoGlyph"/>
-                <w:sz w:val="32"/>
-                <w:szCs w:val="32"/>
-              </w:rPr>
-              <w:t>Ź</w:t>
+                <w:rFonts w:ascii="ZhoGlyphs" w:hAnsi="ZhoGlyphs" w:cs="ZhoGlyphs"/>
+                <w:sz w:val="32"/>
+                <w:szCs w:val="32"/>
+              </w:rPr>
+            </w:pPr>
+            <w:r>
+              <w:rPr>
+                <w:rFonts w:ascii="ZhoGlyphs" w:hAnsi="ZhoGlyphs" w:cs="ZhoGlyphs"/>
+                <w:sz w:val="32"/>
+                <w:szCs w:val="32"/>
+              </w:rPr>
+              <w:t>X</w:t>
             </w:r>
           </w:p>
         </w:tc>
@@ -3281,18 +3353,18 @@
           <w:p>
             <w:pPr>
               <w:rPr>
-                <w:rFonts w:ascii="Cambria" w:hAnsi="Cambria"/>
-                <w:sz w:val="32"/>
-                <w:szCs w:val="32"/>
-              </w:rPr>
-            </w:pPr>
-            <w:r>
-              <w:rPr>
-                <w:rFonts w:ascii="ZhoGlyph" w:hAnsi="ZhoGlyph"/>
-                <w:sz w:val="32"/>
-                <w:szCs w:val="32"/>
-              </w:rPr>
-              <w:t>Ž</w:t>
+                <w:rFonts w:ascii="ZhoGlyphs" w:hAnsi="ZhoGlyphs" w:cs="ZhoGlyphs"/>
+                <w:sz w:val="32"/>
+                <w:szCs w:val="32"/>
+              </w:rPr>
+            </w:pPr>
+            <w:r>
+              <w:rPr>
+                <w:rFonts w:ascii="ZhoGlyphs" w:hAnsi="ZhoGlyphs" w:cs="ZhoGlyphs"/>
+                <w:sz w:val="32"/>
+                <w:szCs w:val="32"/>
+              </w:rPr>
+              <w:t>x</w:t>
             </w:r>
           </w:p>
         </w:tc>
@@ -3349,11 +3421,19 @@
           <w:p>
             <w:pPr>
               <w:rPr>
-                <w:rFonts w:ascii="Cambria" w:hAnsi="Cambria"/>
-                <w:sz w:val="32"/>
-                <w:szCs w:val="32"/>
-              </w:rPr>
-            </w:pPr>
+                <w:rFonts w:ascii="ZhoGlyphs" w:hAnsi="ZhoGlyphs" w:cs="ZhoGlyphs"/>
+                <w:sz w:val="32"/>
+                <w:szCs w:val="32"/>
+              </w:rPr>
+            </w:pPr>
+            <w:r>
+              <w:rPr>
+                <w:rFonts w:ascii="ZhoGlyphs" w:hAnsi="ZhoGlyphs" w:cs="ZhoGlyphs"/>
+                <w:sz w:val="32"/>
+                <w:szCs w:val="32"/>
+              </w:rPr>
+              <w:t>`</w:t>
+            </w:r>
           </w:p>
         </w:tc>
       </w:tr>
@@ -3409,14 +3489,14 @@
           <w:p>
             <w:pPr>
               <w:rPr>
-                <w:rFonts w:ascii="Cambria" w:hAnsi="Cambria"/>
-                <w:sz w:val="32"/>
-                <w:szCs w:val="32"/>
-              </w:rPr>
-            </w:pPr>
-            <w:r>
-              <w:rPr>
-                <w:rFonts w:ascii="ZhoGlyph" w:hAnsi="ZhoGlyph"/>
+                <w:rFonts w:ascii="ZhoGlyphs" w:hAnsi="ZhoGlyphs" w:cs="ZhoGlyphs"/>
+                <w:sz w:val="32"/>
+                <w:szCs w:val="32"/>
+              </w:rPr>
+            </w:pPr>
+            <w:r>
+              <w:rPr>
+                <w:rFonts w:ascii="ZhoGlyphs" w:hAnsi="ZhoGlyphs" w:cs="ZhoGlyphs"/>
                 <w:sz w:val="32"/>
                 <w:szCs w:val="32"/>
               </w:rPr>
@@ -3477,14 +3557,14 @@
           <w:p>
             <w:pPr>
               <w:rPr>
-                <w:rFonts w:ascii="Cambria" w:hAnsi="Cambria"/>
-                <w:sz w:val="32"/>
-                <w:szCs w:val="32"/>
-              </w:rPr>
-            </w:pPr>
-            <w:r>
-              <w:rPr>
-                <w:rFonts w:ascii="ZhoGlyph" w:hAnsi="ZhoGlyph"/>
+                <w:rFonts w:ascii="ZhoGlyphs" w:hAnsi="ZhoGlyphs" w:cs="ZhoGlyphs"/>
+                <w:sz w:val="32"/>
+                <w:szCs w:val="32"/>
+              </w:rPr>
+            </w:pPr>
+            <w:r>
+              <w:rPr>
+                <w:rFonts w:ascii="ZhoGlyphs" w:hAnsi="ZhoGlyphs" w:cs="ZhoGlyphs"/>
                 <w:sz w:val="32"/>
                 <w:szCs w:val="32"/>
               </w:rPr>
@@ -3545,14 +3625,14 @@
           <w:p>
             <w:pPr>
               <w:rPr>
-                <w:rFonts w:ascii="Cambria" w:hAnsi="Cambria"/>
-                <w:sz w:val="32"/>
-                <w:szCs w:val="32"/>
-              </w:rPr>
-            </w:pPr>
-            <w:r>
-              <w:rPr>
-                <w:rFonts w:ascii="ZhoGlyph" w:hAnsi="ZhoGlyph"/>
+                <w:rFonts w:ascii="ZhoGlyphs" w:hAnsi="ZhoGlyphs" w:cs="ZhoGlyphs"/>
+                <w:sz w:val="32"/>
+                <w:szCs w:val="32"/>
+              </w:rPr>
+            </w:pPr>
+            <w:r>
+              <w:rPr>
+                <w:rFonts w:ascii="ZhoGlyphs" w:hAnsi="ZhoGlyphs" w:cs="ZhoGlyphs"/>
                 <w:sz w:val="32"/>
                 <w:szCs w:val="32"/>
               </w:rPr>
@@ -3613,14 +3693,14 @@
           <w:p>
             <w:pPr>
               <w:rPr>
-                <w:rFonts w:ascii="Cambria" w:hAnsi="Cambria"/>
-                <w:sz w:val="32"/>
-                <w:szCs w:val="32"/>
-              </w:rPr>
-            </w:pPr>
-            <w:r>
-              <w:rPr>
-                <w:rFonts w:ascii="ZhoGlyph" w:hAnsi="ZhoGlyph"/>
+                <w:rFonts w:ascii="ZhoGlyphs" w:hAnsi="ZhoGlyphs" w:cs="ZhoGlyphs"/>
+                <w:sz w:val="32"/>
+                <w:szCs w:val="32"/>
+              </w:rPr>
+            </w:pPr>
+            <w:r>
+              <w:rPr>
+                <w:rFonts w:ascii="ZhoGlyphs" w:hAnsi="ZhoGlyphs" w:cs="ZhoGlyphs"/>
                 <w:sz w:val="32"/>
                 <w:szCs w:val="32"/>
               </w:rPr>
@@ -3681,11 +3761,19 @@
           <w:p>
             <w:pPr>
               <w:rPr>
-                <w:rFonts w:ascii="Cambria" w:hAnsi="Cambria"/>
-                <w:sz w:val="32"/>
-                <w:szCs w:val="32"/>
-              </w:rPr>
-            </w:pPr>
+                <w:rFonts w:ascii="ZhoGlyphs" w:hAnsi="ZhoGlyphs" w:cs="ZhoGlyphs"/>
+                <w:sz w:val="32"/>
+                <w:szCs w:val="32"/>
+              </w:rPr>
+            </w:pPr>
+            <w:r>
+              <w:rPr>
+                <w:rFonts w:ascii="ZhoGlyphs" w:hAnsi="ZhoGlyphs" w:cs="ZhoGlyphs"/>
+                <w:sz w:val="32"/>
+                <w:szCs w:val="32"/>
+              </w:rPr>
+              <w:t>a</w:t>
+            </w:r>
           </w:p>
         </w:tc>
       </w:tr>
@@ -3741,11 +3829,19 @@
           <w:p>
             <w:pPr>
               <w:rPr>
-                <w:rFonts w:ascii="Cambria" w:hAnsi="Cambria"/>
-                <w:sz w:val="32"/>
-                <w:szCs w:val="32"/>
-              </w:rPr>
-            </w:pPr>
+                <w:rFonts w:ascii="ZhoGlyphs" w:hAnsi="ZhoGlyphs" w:cs="ZhoGlyphs"/>
+                <w:sz w:val="32"/>
+                <w:szCs w:val="32"/>
+              </w:rPr>
+            </w:pPr>
+            <w:r>
+              <w:rPr>
+                <w:rFonts w:ascii="ZhoGlyphs" w:hAnsi="ZhoGlyphs" w:cs="ZhoGlyphs"/>
+                <w:sz w:val="32"/>
+                <w:szCs w:val="32"/>
+              </w:rPr>
+              <w:t>e</w:t>
+            </w:r>
           </w:p>
         </w:tc>
       </w:tr>
@@ -3784,6 +3880,7 @@
                 <w:szCs w:val="20"/>
               </w:rPr>
             </w:pPr>
+            <w:proofErr w:type="spellStart"/>
             <w:r>
               <w:rPr>
                 <w:rFonts w:ascii="Cambria" w:hAnsi="Cambria"/>
@@ -3792,27 +3889,28 @@
               </w:rPr>
               <w:t>Przemysl</w:t>
             </w:r>
-          </w:p>
-        </w:tc>
-        <w:tc>
-          <w:tcPr>
-            <w:tcW w:w="1074" w:type="dxa"/>
-          </w:tcPr>
-          <w:p>
-            <w:pPr>
-              <w:rPr>
-                <w:rFonts w:ascii="Cambria" w:hAnsi="Cambria"/>
-                <w:sz w:val="32"/>
-                <w:szCs w:val="32"/>
-              </w:rPr>
-            </w:pPr>
-            <w:r>
-              <w:rPr>
-                <w:rFonts w:ascii="ZhoGlyph" w:hAnsi="ZhoGlyph"/>
-                <w:sz w:val="32"/>
-                <w:szCs w:val="32"/>
-              </w:rPr>
-              <w:t>Ř</w:t>
+            <w:proofErr w:type="spellEnd"/>
+          </w:p>
+        </w:tc>
+        <w:tc>
+          <w:tcPr>
+            <w:tcW w:w="1074" w:type="dxa"/>
+          </w:tcPr>
+          <w:p>
+            <w:pPr>
+              <w:rPr>
+                <w:rFonts w:ascii="ZhoGlyphs" w:hAnsi="ZhoGlyphs" w:cs="ZhoGlyphs"/>
+                <w:sz w:val="32"/>
+                <w:szCs w:val="32"/>
+              </w:rPr>
+            </w:pPr>
+            <w:r>
+              <w:rPr>
+                <w:rFonts w:ascii="ZhoGlyphs" w:hAnsi="ZhoGlyphs" w:cs="ZhoGlyphs"/>
+                <w:sz w:val="32"/>
+                <w:szCs w:val="32"/>
+              </w:rPr>
+              <w:t>w</w:t>
             </w:r>
           </w:p>
         </w:tc>

</xml_diff>

<commit_message>
Update Zdetl Letters and Sounds.docx
</commit_message>
<xml_diff>
--- a/Zdetl Lexicon and Related Files/Zdetl Letters and Sounds.docx
+++ b/Zdetl Lexicon and Related Files/Zdetl Letters and Sounds.docx
@@ -28,6 +28,8 @@
                 <w:szCs w:val="32"/>
               </w:rPr>
             </w:pPr>
+            <w:bookmarkStart w:id="0" w:name="OLE_LINK1"/>
+            <w:bookmarkStart w:id="1" w:name="OLE_LINK2"/>
             <w:r>
               <w:rPr>
                 <w:rFonts w:ascii="Cambria" w:hAnsi="Cambria"/>
@@ -3915,6 +3917,8 @@
           </w:p>
         </w:tc>
       </w:tr>
+      <w:bookmarkEnd w:id="0"/>
+      <w:bookmarkEnd w:id="1"/>
     </w:tbl>
     <w:p>
       <w:pPr>

</xml_diff>